<commit_message>
đ jebo im ja mater
</commit_message>
<xml_diff>
--- a/Dokumentacija/Faza_2_SSU/SSU/SSU_DodavanjeUtakmica.docx
+++ b/Dokumentacija/Faza_2_SSU/SSU/SSU_DodavanjeUtakmica.docx
@@ -841,7 +841,6 @@
               <w:color w:val="auto"/>
             </w:rPr>
           </w:pPr>
-          <w:proofErr w:type="spellStart"/>
           <w:r>
             <w:rPr>
               <w:rFonts w:ascii="Times New Roman" w:hAnsi="Times New Roman" w:cs="Times New Roman"/>
@@ -863,7 +862,6 @@
             </w:rPr>
             <w:t>aj</w:t>
           </w:r>
-          <w:proofErr w:type="spellEnd"/>
         </w:p>
         <w:p>
           <w:pPr>
@@ -1503,7 +1501,21 @@
                 <w:rStyle w:val="Hyperlink"/>
                 <w:noProof/>
               </w:rPr>
-              <w:t>dogadjaja</w:t>
+              <w:t>doga</w:t>
+            </w:r>
+            <w:r>
+              <w:rPr>
+                <w:rStyle w:val="Hyperlink"/>
+                <w:noProof/>
+              </w:rPr>
+              <w:t>đ</w:t>
+            </w:r>
+            <w:r>
+              <w:rPr>
+                <w:rStyle w:val="Hyperlink"/>
+                <w:noProof/>
+              </w:rPr>
+              <w:t>aja</w:t>
             </w:r>
             <w:r>
               <w:rPr>
@@ -3681,7 +3693,13 @@
         <w:t xml:space="preserve"> </w:t>
       </w:r>
       <w:r>
-        <w:t>dogadjaja</w:t>
+        <w:t>doga</w:t>
+      </w:r>
+      <w:r>
+        <w:t>đ</w:t>
+      </w:r>
+      <w:r>
+        <w:t>aja</w:t>
       </w:r>
       <w:bookmarkEnd w:id="14"/>
     </w:p>
@@ -3799,76 +3817,26 @@
           <w:szCs w:val="12"/>
         </w:rPr>
       </w:pPr>
-      <w:proofErr w:type="spellStart"/>
       <w:r>
         <w:rPr>
           <w:szCs w:val="12"/>
           <w:lang w:val="en-US"/>
         </w:rPr>
-        <w:t>Sistem</w:t>
-      </w:r>
-      <w:proofErr w:type="spellEnd"/>
+        <w:t>Sistem provera</w:t>
+      </w:r>
       <w:r>
         <w:rPr>
           <w:szCs w:val="12"/>
           <w:lang w:val="en-US"/>
         </w:rPr>
-        <w:t xml:space="preserve"> </w:t>
-      </w:r>
-      <w:proofErr w:type="spellStart"/>
+        <w:t>va</w:t>
+      </w:r>
       <w:r>
         <w:rPr>
           <w:szCs w:val="12"/>
           <w:lang w:val="en-US"/>
         </w:rPr>
-        <w:t>provera</w:t>
-      </w:r>
-      <w:r>
-        <w:rPr>
-          <w:szCs w:val="12"/>
-          <w:lang w:val="en-US"/>
-        </w:rPr>
-        <w:t>va</w:t>
-      </w:r>
-      <w:proofErr w:type="spellEnd"/>
-      <w:r>
-        <w:rPr>
-          <w:szCs w:val="12"/>
-          <w:lang w:val="en-US"/>
-        </w:rPr>
-        <w:t xml:space="preserve"> </w:t>
-      </w:r>
-      <w:proofErr w:type="spellStart"/>
-      <w:r>
-        <w:rPr>
-          <w:szCs w:val="12"/>
-          <w:lang w:val="en-US"/>
-        </w:rPr>
-        <w:t>validnost</w:t>
-      </w:r>
-      <w:proofErr w:type="spellEnd"/>
-      <w:r>
-        <w:rPr>
-          <w:szCs w:val="12"/>
-          <w:lang w:val="en-US"/>
-        </w:rPr>
-        <w:t xml:space="preserve"> </w:t>
-      </w:r>
-      <w:proofErr w:type="spellStart"/>
-      <w:r>
-        <w:rPr>
-          <w:szCs w:val="12"/>
-          <w:lang w:val="en-US"/>
-        </w:rPr>
-        <w:t>podataka</w:t>
-      </w:r>
-      <w:proofErr w:type="spellEnd"/>
-      <w:r>
-        <w:rPr>
-          <w:szCs w:val="12"/>
-          <w:lang w:val="en-US"/>
-        </w:rPr>
-        <w:t>.</w:t>
+        <w:t xml:space="preserve"> validnost podataka.</w:t>
       </w:r>
     </w:p>
     <w:p>
@@ -3888,231 +3856,14 @@
           <w:szCs w:val="12"/>
           <w:lang w:val="en-US"/>
         </w:rPr>
-        <w:t xml:space="preserve">Svi </w:t>
-      </w:r>
-      <w:proofErr w:type="spellStart"/>
+        <w:t xml:space="preserve">Svi podaci su validni, sistem </w:t>
+      </w:r>
       <w:r>
         <w:rPr>
           <w:szCs w:val="12"/>
           <w:lang w:val="en-US"/>
         </w:rPr>
-        <w:t>podaci</w:t>
-      </w:r>
-      <w:proofErr w:type="spellEnd"/>
-      <w:r>
-        <w:rPr>
-          <w:szCs w:val="12"/>
-          <w:lang w:val="en-US"/>
-        </w:rPr>
-        <w:t xml:space="preserve"> </w:t>
-      </w:r>
-      <w:proofErr w:type="spellStart"/>
-      <w:r>
-        <w:rPr>
-          <w:szCs w:val="12"/>
-          <w:lang w:val="en-US"/>
-        </w:rPr>
-        <w:t>su</w:t>
-      </w:r>
-      <w:proofErr w:type="spellEnd"/>
-      <w:r>
-        <w:rPr>
-          <w:szCs w:val="12"/>
-          <w:lang w:val="en-US"/>
-        </w:rPr>
-        <w:t xml:space="preserve"> </w:t>
-      </w:r>
-      <w:proofErr w:type="spellStart"/>
-      <w:r>
-        <w:rPr>
-          <w:szCs w:val="12"/>
-          <w:lang w:val="en-US"/>
-        </w:rPr>
-        <w:t>validni</w:t>
-      </w:r>
-      <w:proofErr w:type="spellEnd"/>
-      <w:r>
-        <w:rPr>
-          <w:szCs w:val="12"/>
-          <w:lang w:val="en-US"/>
-        </w:rPr>
-        <w:t xml:space="preserve">, </w:t>
-      </w:r>
-      <w:proofErr w:type="spellStart"/>
-      <w:r>
-        <w:rPr>
-          <w:szCs w:val="12"/>
-          <w:lang w:val="en-US"/>
-        </w:rPr>
-        <w:t>sistem</w:t>
-      </w:r>
-      <w:proofErr w:type="spellEnd"/>
-      <w:r>
-        <w:rPr>
-          <w:szCs w:val="12"/>
-          <w:lang w:val="en-US"/>
-        </w:rPr>
-        <w:t xml:space="preserve"> </w:t>
-      </w:r>
-      <w:proofErr w:type="spellStart"/>
-      <w:r>
-        <w:rPr>
-          <w:szCs w:val="12"/>
-          <w:lang w:val="en-US"/>
-        </w:rPr>
-        <w:t>ažurira</w:t>
-      </w:r>
-      <w:proofErr w:type="spellEnd"/>
-      <w:r>
-        <w:rPr>
-          <w:szCs w:val="12"/>
-          <w:lang w:val="en-US"/>
-        </w:rPr>
-        <w:t xml:space="preserve"> </w:t>
-      </w:r>
-      <w:proofErr w:type="spellStart"/>
-      <w:r>
-        <w:rPr>
-          <w:szCs w:val="12"/>
-          <w:lang w:val="en-US"/>
-        </w:rPr>
-        <w:t>postojeću</w:t>
-      </w:r>
-      <w:proofErr w:type="spellEnd"/>
-      <w:r>
-        <w:rPr>
-          <w:szCs w:val="12"/>
-          <w:lang w:val="en-US"/>
-        </w:rPr>
-        <w:t xml:space="preserve"> </w:t>
-      </w:r>
-      <w:proofErr w:type="spellStart"/>
-      <w:r>
-        <w:rPr>
-          <w:szCs w:val="12"/>
-          <w:lang w:val="en-US"/>
-        </w:rPr>
-        <w:t>listu</w:t>
-      </w:r>
-      <w:proofErr w:type="spellEnd"/>
-      <w:r>
-        <w:rPr>
-          <w:szCs w:val="12"/>
-          <w:lang w:val="en-US"/>
-        </w:rPr>
-        <w:t xml:space="preserve"> </w:t>
-      </w:r>
-      <w:proofErr w:type="spellStart"/>
-      <w:r>
-        <w:rPr>
-          <w:szCs w:val="12"/>
-          <w:lang w:val="en-US"/>
-        </w:rPr>
-        <w:t>utakmica</w:t>
-      </w:r>
-      <w:proofErr w:type="spellEnd"/>
-      <w:r>
-        <w:rPr>
-          <w:szCs w:val="12"/>
-          <w:lang w:val="en-US"/>
-        </w:rPr>
-        <w:t xml:space="preserve"> </w:t>
-      </w:r>
-      <w:proofErr w:type="spellStart"/>
-      <w:r>
-        <w:rPr>
-          <w:szCs w:val="12"/>
-          <w:lang w:val="en-US"/>
-        </w:rPr>
-        <w:t>i</w:t>
-      </w:r>
-      <w:proofErr w:type="spellEnd"/>
-      <w:r>
-        <w:rPr>
-          <w:szCs w:val="12"/>
-          <w:lang w:val="en-US"/>
-        </w:rPr>
-        <w:t xml:space="preserve"> </w:t>
-      </w:r>
-      <w:proofErr w:type="spellStart"/>
-      <w:r>
-        <w:rPr>
-          <w:szCs w:val="12"/>
-          <w:lang w:val="en-US"/>
-        </w:rPr>
-        <w:t>ispisuje</w:t>
-      </w:r>
-      <w:proofErr w:type="spellEnd"/>
-      <w:r>
-        <w:rPr>
-          <w:szCs w:val="12"/>
-          <w:lang w:val="en-US"/>
-        </w:rPr>
-        <w:t xml:space="preserve"> </w:t>
-      </w:r>
-      <w:proofErr w:type="spellStart"/>
-      <w:r>
-        <w:rPr>
-          <w:szCs w:val="12"/>
-          <w:lang w:val="en-US"/>
-        </w:rPr>
-        <w:t>poruku</w:t>
-      </w:r>
-      <w:proofErr w:type="spellEnd"/>
-      <w:r>
-        <w:rPr>
-          <w:szCs w:val="12"/>
-          <w:lang w:val="en-US"/>
-        </w:rPr>
-        <w:t xml:space="preserve"> “</w:t>
-      </w:r>
-      <w:proofErr w:type="spellStart"/>
-      <w:r>
-        <w:rPr>
-          <w:szCs w:val="12"/>
-          <w:lang w:val="en-US"/>
-        </w:rPr>
-        <w:t>Utakmica</w:t>
-      </w:r>
-      <w:proofErr w:type="spellEnd"/>
-      <w:r>
-        <w:rPr>
-          <w:szCs w:val="12"/>
-          <w:lang w:val="en-US"/>
-        </w:rPr>
-        <w:t xml:space="preserve"> je </w:t>
-      </w:r>
-      <w:proofErr w:type="spellStart"/>
-      <w:r>
-        <w:rPr>
-          <w:szCs w:val="12"/>
-          <w:lang w:val="en-US"/>
-        </w:rPr>
-        <w:t>uspešno</w:t>
-      </w:r>
-      <w:proofErr w:type="spellEnd"/>
-      <w:r>
-        <w:rPr>
-          <w:szCs w:val="12"/>
-          <w:lang w:val="en-US"/>
-        </w:rPr>
-        <w:t xml:space="preserve"> </w:t>
-      </w:r>
-      <w:proofErr w:type="spellStart"/>
-      <w:r>
-        <w:rPr>
-          <w:szCs w:val="12"/>
-          <w:lang w:val="en-US"/>
-        </w:rPr>
-        <w:t>dodata</w:t>
-      </w:r>
-      <w:proofErr w:type="spellEnd"/>
-      <w:r>
-        <w:rPr>
-          <w:szCs w:val="12"/>
-          <w:lang w:val="en-US"/>
-        </w:rPr>
-        <w:t>”</w:t>
+        <w:t>ažurira postojeću listu utakmica i ispisuje poruku “Utakmica je uspešno dodata”</w:t>
       </w:r>
     </w:p>
     <w:p>

</xml_diff>